<commit_message>
save 21 janv 2019
</commit_message>
<xml_diff>
--- a/PROF/Céline - Latex/6eme/Les angles/6eme - Devoir maison - Les angles.docx
+++ b/PROF/Céline - Latex/6eme/Les angles/6eme - Devoir maison - Les angles.docx
@@ -3,15 +3,24 @@
 <w:document xmlns:wpc="http://schemas.microsoft.com/office/word/2010/wordprocessingCanvas" xmlns:mc="http://schemas.openxmlformats.org/markup-compatibility/2006" xmlns:o="urn:schemas-microsoft-com:office:office" xmlns:r="http://schemas.openxmlformats.org/officeDocument/2006/relationships" xmlns:m="http://schemas.openxmlformats.org/officeDocument/2006/math" xmlns:v="urn:schemas-microsoft-com:vml" xmlns:wp14="http://schemas.microsoft.com/office/word/2010/wordprocessingDrawing" xmlns:wp="http://schemas.openxmlformats.org/drawingml/2006/wordprocessingDrawing" xmlns:w10="urn:schemas-microsoft-com:office:word" xmlns:w="http://schemas.openxmlformats.org/wordprocessingml/2006/main" xmlns:w14="http://schemas.microsoft.com/office/word/2010/wordml" xmlns:wpg="http://schemas.microsoft.com/office/word/2010/wordprocessingGroup" xmlns:wpi="http://schemas.microsoft.com/office/word/2010/wordprocessingInk" xmlns:wne="http://schemas.microsoft.com/office/word/2006/wordml" xmlns:wps="http://schemas.microsoft.com/office/word/2010/wordprocessingShape" mc:Ignorable="w14 wp14">
   <w:body>
     <w:p>
+      <w:bookmarkStart w:id="0" w:name="_GoBack"/>
       <w:r>
         <w:rPr>
           <w:noProof/>
           <w:lang w:eastAsia="fr-FR"/>
         </w:rPr>
         <w:drawing>
-          <wp:inline distT="0" distB="0" distL="0" distR="0" wp14:anchorId="057F2274" wp14:editId="1CB1FD77">
-            <wp:extent cx="5760720" cy="2689275"/>
-            <wp:effectExtent l="0" t="0" r="0" b="0"/>
+          <wp:anchor distT="0" distB="0" distL="114300" distR="114300" simplePos="0" relativeHeight="251659264" behindDoc="0" locked="0" layoutInCell="1" allowOverlap="1">
+            <wp:simplePos x="0" y="0"/>
+            <wp:positionH relativeFrom="margin">
+              <wp:posOffset>133985</wp:posOffset>
+            </wp:positionH>
+            <wp:positionV relativeFrom="margin">
+              <wp:posOffset>220980</wp:posOffset>
+            </wp:positionV>
+            <wp:extent cx="6468745" cy="3019425"/>
+            <wp:effectExtent l="0" t="0" r="8255" b="9525"/>
+            <wp:wrapSquare wrapText="bothSides"/>
             <wp:docPr id="1" name="Image 1"/>
             <wp:cNvGraphicFramePr>
               <a:graphicFrameLocks xmlns:a="http://schemas.openxmlformats.org/drawingml/2006/main" noChangeAspect="1"/>
@@ -24,7 +33,13 @@
                     <pic:cNvPicPr/>
                   </pic:nvPicPr>
                   <pic:blipFill>
-                    <a:blip r:embed="rId5"/>
+                    <a:blip r:embed="rId5">
+                      <a:extLst>
+                        <a:ext uri="{28A0092B-C50C-407E-A947-70E740481C1C}">
+                          <a14:useLocalDpi xmlns:a14="http://schemas.microsoft.com/office/drawing/2010/main" val="0"/>
+                        </a:ext>
+                      </a:extLst>
+                    </a:blip>
                     <a:stretch>
                       <a:fillRect/>
                     </a:stretch>
@@ -32,7 +47,7 @@
                   <pic:spPr>
                     <a:xfrm>
                       <a:off x="0" y="0"/>
-                      <a:ext cx="5760720" cy="2689275"/>
+                      <a:ext cx="6468745" cy="3019425"/>
                     </a:xfrm>
                     <a:prstGeom prst="rect">
                       <a:avLst/>
@@ -41,23 +56,35 @@
                 </pic:pic>
               </a:graphicData>
             </a:graphic>
-          </wp:inline>
+            <wp14:sizeRelH relativeFrom="margin">
+              <wp14:pctWidth>0</wp14:pctWidth>
+            </wp14:sizeRelH>
+            <wp14:sizeRelV relativeFrom="margin">
+              <wp14:pctHeight>0</wp14:pctHeight>
+            </wp14:sizeRelV>
+          </wp:anchor>
         </w:drawing>
       </w:r>
+      <w:bookmarkEnd w:id="0"/>
     </w:p>
-    <w:p/>
-    <w:p/>
     <w:p>
-      <w:bookmarkStart w:id="0" w:name="_GoBack"/>
       <w:r>
         <w:rPr>
           <w:noProof/>
           <w:lang w:eastAsia="fr-FR"/>
         </w:rPr>
         <w:drawing>
-          <wp:inline distT="0" distB="0" distL="0" distR="0" wp14:anchorId="2C4F732D" wp14:editId="770D97E6">
-            <wp:extent cx="5760720" cy="2689275"/>
-            <wp:effectExtent l="0" t="0" r="0" b="0"/>
+          <wp:anchor distT="0" distB="0" distL="114300" distR="114300" simplePos="0" relativeHeight="251658240" behindDoc="0" locked="0" layoutInCell="1" allowOverlap="1" wp14:anchorId="27417F1D" wp14:editId="16B63130">
+            <wp:simplePos x="0" y="0"/>
+            <wp:positionH relativeFrom="margin">
+              <wp:posOffset>133985</wp:posOffset>
+            </wp:positionH>
+            <wp:positionV relativeFrom="margin">
+              <wp:posOffset>3563620</wp:posOffset>
+            </wp:positionV>
+            <wp:extent cx="6452870" cy="3011805"/>
+            <wp:effectExtent l="0" t="0" r="5080" b="0"/>
+            <wp:wrapSquare wrapText="bothSides"/>
             <wp:docPr id="2" name="Image 2"/>
             <wp:cNvGraphicFramePr>
               <a:graphicFrameLocks xmlns:a="http://schemas.openxmlformats.org/drawingml/2006/main" noChangeAspect="1"/>
@@ -70,7 +97,13 @@
                     <pic:cNvPicPr/>
                   </pic:nvPicPr>
                   <pic:blipFill>
-                    <a:blip r:embed="rId5"/>
+                    <a:blip r:embed="rId5">
+                      <a:extLst>
+                        <a:ext uri="{28A0092B-C50C-407E-A947-70E740481C1C}">
+                          <a14:useLocalDpi xmlns:a14="http://schemas.microsoft.com/office/drawing/2010/main" val="0"/>
+                        </a:ext>
+                      </a:extLst>
+                    </a:blip>
                     <a:stretch>
                       <a:fillRect/>
                     </a:stretch>
@@ -78,7 +111,7 @@
                   <pic:spPr>
                     <a:xfrm>
                       <a:off x="0" y="0"/>
-                      <a:ext cx="5760720" cy="2689275"/>
+                      <a:ext cx="6452870" cy="3011805"/>
                     </a:xfrm>
                     <a:prstGeom prst="rect">
                       <a:avLst/>
@@ -87,13 +120,16 @@
                 </pic:pic>
               </a:graphicData>
             </a:graphic>
-          </wp:inline>
+            <wp14:sizeRelH relativeFrom="margin">
+              <wp14:pctWidth>0</wp14:pctWidth>
+            </wp14:sizeRelH>
+            <wp14:sizeRelV relativeFrom="margin">
+              <wp14:pctHeight>0</wp14:pctHeight>
+            </wp14:sizeRelV>
+          </wp:anchor>
         </w:drawing>
       </w:r>
-      <w:bookmarkEnd w:id="0"/>
     </w:p>
-    <w:p/>
-    <w:p/>
     <w:p/>
     <w:p>
       <w:r>
@@ -102,9 +138,17 @@
           <w:lang w:eastAsia="fr-FR"/>
         </w:rPr>
         <w:drawing>
-          <wp:inline distT="0" distB="0" distL="0" distR="0" wp14:anchorId="2184B740" wp14:editId="29013C16">
-            <wp:extent cx="5760720" cy="2689275"/>
+          <wp:anchor distT="0" distB="0" distL="114300" distR="114300" simplePos="0" relativeHeight="251660288" behindDoc="0" locked="0" layoutInCell="1" allowOverlap="1" wp14:anchorId="1542D43F" wp14:editId="3FD52896">
+            <wp:simplePos x="0" y="0"/>
+            <wp:positionH relativeFrom="margin">
+              <wp:posOffset>41910</wp:posOffset>
+            </wp:positionH>
+            <wp:positionV relativeFrom="margin">
+              <wp:posOffset>6959600</wp:posOffset>
+            </wp:positionV>
+            <wp:extent cx="6254750" cy="2919095"/>
             <wp:effectExtent l="0" t="0" r="0" b="0"/>
+            <wp:wrapSquare wrapText="bothSides"/>
             <wp:docPr id="3" name="Image 3"/>
             <wp:cNvGraphicFramePr>
               <a:graphicFrameLocks xmlns:a="http://schemas.openxmlformats.org/drawingml/2006/main" noChangeAspect="1"/>
@@ -117,7 +161,13 @@
                     <pic:cNvPicPr/>
                   </pic:nvPicPr>
                   <pic:blipFill>
-                    <a:blip r:embed="rId5"/>
+                    <a:blip r:embed="rId5">
+                      <a:extLst>
+                        <a:ext uri="{28A0092B-C50C-407E-A947-70E740481C1C}">
+                          <a14:useLocalDpi xmlns:a14="http://schemas.microsoft.com/office/drawing/2010/main" val="0"/>
+                        </a:ext>
+                      </a:extLst>
+                    </a:blip>
                     <a:stretch>
                       <a:fillRect/>
                     </a:stretch>
@@ -125,7 +175,7 @@
                   <pic:spPr>
                     <a:xfrm>
                       <a:off x="0" y="0"/>
-                      <a:ext cx="5760720" cy="2689275"/>
+                      <a:ext cx="6254750" cy="2919095"/>
                     </a:xfrm>
                     <a:prstGeom prst="rect">
                       <a:avLst/>
@@ -134,13 +184,20 @@
                 </pic:pic>
               </a:graphicData>
             </a:graphic>
-          </wp:inline>
+            <wp14:sizeRelH relativeFrom="margin">
+              <wp14:pctWidth>0</wp14:pctWidth>
+            </wp14:sizeRelH>
+            <wp14:sizeRelV relativeFrom="margin">
+              <wp14:pctHeight>0</wp14:pctHeight>
+            </wp14:sizeRelV>
+          </wp:anchor>
         </w:drawing>
       </w:r>
     </w:p>
+    <w:p/>
     <w:sectPr>
       <w:pgSz w:w="11906" w:h="16838"/>
-      <w:pgMar w:top="426" w:right="1417" w:bottom="284" w:left="1417" w:header="708" w:footer="708" w:gutter="0"/>
+      <w:pgMar w:top="426" w:right="720" w:bottom="426" w:left="720" w:header="708" w:footer="708" w:gutter="0"/>
       <w:cols w:space="708"/>
       <w:docGrid w:linePitch="360"/>
     </w:sectPr>

</xml_diff>